<commit_message>
Progress on formal specification and project proposal
</commit_message>
<xml_diff>
--- a/infs7901_project_proposal.docx
+++ b/infs7901_project_proposal.docx
@@ -5,16 +5,44 @@
     <w:p>
       <w:pPr>
         <w:jc w:val="center"/>
-      </w:pPr>
-      <w:r>
+        <w:rPr>
+          <w:sz w:val="32"/>
+          <w:szCs w:val="32"/>
+        </w:rPr>
+      </w:pPr>
+      <w:r>
+        <w:rPr>
+          <w:sz w:val="32"/>
+          <w:szCs w:val="32"/>
+        </w:rPr>
         <w:t>INFS7901 Project Proposal</w:t>
       </w:r>
     </w:p>
     <w:p>
       <w:pPr>
-        <w:jc w:val="center"/>
-      </w:pPr>
-      <w:r>
+        <w:rPr>
+          <w:b/>
+          <w:bCs/>
+          <w:i/>
+          <w:iCs/>
+        </w:rPr>
+      </w:pPr>
+      <w:r>
+        <w:rPr>
+          <w:b/>
+          <w:bCs/>
+          <w:i/>
+          <w:iCs/>
+        </w:rPr>
+        <w:t xml:space="preserve">PROJECT: </w:t>
+      </w:r>
+      <w:r>
+        <w:rPr>
+          <w:b/>
+          <w:bCs/>
+          <w:i/>
+          <w:iCs/>
+        </w:rPr>
         <w:t>Interactive map to see and trace the spread of pandemics</w:t>
       </w:r>
     </w:p>
@@ -26,19 +54,45 @@
         <w:t xml:space="preserve">The domain of the project is human movement and the consequent spread of pandemics. </w:t>
       </w:r>
       <w:r>
-        <w:t xml:space="preserve">The system will focus on patient information, their condition, popular areas they visited and potential patients that had close contact with a confirmed case. </w:t>
-      </w:r>
-      <w:r>
-        <w:t>By modelling patients and where they have travelled, it is possible to track down contagious clusters.</w:t>
+        <w:t xml:space="preserve">The system will focus on patient information, their condition, popular areas they visited and potential patients that had close contact with a confirmed case. By modelling patients and where they have travelled, it is possible to track down contagious clusters. </w:t>
+      </w:r>
+      <w:r>
+        <w:t>It is expected that this will</w:t>
+      </w:r>
+      <w:r>
+        <w:t xml:space="preserve"> provide important insight on dangerous areas and potentially infected patients. </w:t>
+      </w:r>
+    </w:p>
+    <w:p>
+      <w:pPr>
+        <w:jc w:val="both"/>
+      </w:pPr>
+      <w:r>
+        <w:t>The application will</w:t>
+      </w:r>
+      <w:r>
+        <w:t xml:space="preserve"> record information on patients who have contracted a popular disease. </w:t>
+      </w:r>
+      <w:r>
+        <w:t>A</w:t>
+      </w:r>
+      <w:r>
+        <w:t xml:space="preserve">ttributes </w:t>
+      </w:r>
+      <w:r>
+        <w:t xml:space="preserve">for this entity </w:t>
+      </w:r>
+      <w:r>
+        <w:t>include name, address, nationality</w:t>
       </w:r>
       <w:r>
         <w:t xml:space="preserve"> </w:t>
       </w:r>
       <w:r>
-        <w:t>It is expected that this will</w:t>
-      </w:r>
-      <w:r>
-        <w:t xml:space="preserve"> provide important insight on dangerous areas and potentially infected patients. </w:t>
+        <w:t>and any underlying conditions they have</w:t>
+      </w:r>
+      <w:r>
+        <w:t xml:space="preserve">. </w:t>
       </w:r>
     </w:p>
     <w:p>
@@ -46,92 +100,79 @@
         <w:jc w:val="both"/>
       </w:pPr>
       <w:r>
-        <w:t>The application will</w:t>
-      </w:r>
-      <w:r>
-        <w:t xml:space="preserve"> record information on patients who have contracted a popular disease. </w:t>
-      </w:r>
-      <w:r>
-        <w:t>Possible attributes include name, address, nationality</w:t>
-      </w:r>
-      <w:r>
-        <w:t xml:space="preserve"> the disease they have</w:t>
-      </w:r>
-      <w:r>
-        <w:t xml:space="preserve"> and the estimated date they contracted the disease</w:t>
-      </w:r>
-      <w:r>
-        <w:t xml:space="preserve">. </w:t>
-      </w:r>
-      <w:r>
-        <w:t>Additionally, information to track the movement of the patient will be recorded, such as:</w:t>
-      </w:r>
-    </w:p>
-    <w:p>
-      <w:pPr>
-        <w:pStyle w:val="a4"/>
-        <w:numPr>
-          <w:ilvl w:val="0"/>
-          <w:numId w:val="1"/>
-        </w:numPr>
-      </w:pPr>
-      <w:r>
-        <w:t xml:space="preserve">The hospital(s) they are admitted to </w:t>
-      </w:r>
-    </w:p>
-    <w:p>
-      <w:pPr>
-        <w:pStyle w:val="a4"/>
-        <w:numPr>
-          <w:ilvl w:val="0"/>
-          <w:numId w:val="1"/>
-        </w:numPr>
-      </w:pPr>
-      <w:r>
-        <w:t xml:space="preserve">Popular/Busy </w:t>
-      </w:r>
-      <w:r>
-        <w:t xml:space="preserve">areas </w:t>
-      </w:r>
-      <w:r>
-        <w:t>they visited</w:t>
-      </w:r>
-    </w:p>
-    <w:p>
-      <w:pPr>
-        <w:pStyle w:val="a4"/>
-        <w:numPr>
-          <w:ilvl w:val="0"/>
-          <w:numId w:val="1"/>
-        </w:numPr>
-      </w:pPr>
-      <w:r>
-        <w:t>People who had close contact with the patient</w:t>
-      </w:r>
-    </w:p>
-    <w:p>
-      <w:r>
-        <w:t>Each area the patient visits will be recorded as either a landmark or an event. The time when the patient was there and how long he</w:t>
-      </w:r>
-      <w:r>
-        <w:t>/she</w:t>
-      </w:r>
-      <w:r>
-        <w:t xml:space="preserve"> stayed will be recorded </w:t>
-      </w:r>
-      <w:r>
-        <w:t xml:space="preserve">as well. </w:t>
+        <w:t xml:space="preserve">The virus they contracted will be modelled as another entity. The name, year discovered, and typical symptoms will be recorded for this entity. Furthermore, the relationship between the patient and the virus will be modelled as a many-to-many relationship. The estimated contract date will be recorded as an attribute for this relationship. </w:t>
+      </w:r>
+    </w:p>
+    <w:p>
+      <w:pPr>
+        <w:jc w:val="both"/>
+      </w:pPr>
+      <w:r>
+        <w:t>High risk contacts (people that had contact with recorded patients) will be modelled as a weak entity dependent on patients. The medical ID (Medicare number and appropriate substitutes for other nationalities), name and address will be recorded for each record. High risk contacts are in total participation for this relationship.</w:t>
+      </w:r>
+    </w:p>
+    <w:p>
+      <w:pPr>
+        <w:jc w:val="both"/>
+      </w:pPr>
+      <w:r>
+        <w:t xml:space="preserve">Major events and landmarks that the patient visited prior to being diagnosed will be recorded as well. This “Area” entity will have an </w:t>
+      </w:r>
+      <w:proofErr w:type="spellStart"/>
+      <w:r>
+        <w:t>AreaID</w:t>
+      </w:r>
+      <w:proofErr w:type="spellEnd"/>
+      <w:r>
+        <w:t>, latitude</w:t>
+      </w:r>
+      <w:r>
+        <w:t>,</w:t>
+      </w:r>
+      <w:r>
+        <w:t xml:space="preserve"> longitude</w:t>
+      </w:r>
+      <w:r>
+        <w:t xml:space="preserve"> and the time range where the patient was present</w:t>
+      </w:r>
+      <w:r>
+        <w:t xml:space="preserve">. This entity will be further divided into two subclasses – event and location. </w:t>
+      </w:r>
+      <w:r>
+        <w:t>Each</w:t>
       </w:r>
       <w:r>
         <w:t xml:space="preserve"> </w:t>
       </w:r>
-    </w:p>
-    <w:p>
+      <w:r>
+        <w:t xml:space="preserve">entity records the name and the estimated amount of people present during the time when the patient was present. </w:t>
+      </w:r>
+    </w:p>
+    <w:p>
+      <w:pPr>
+        <w:jc w:val="both"/>
+      </w:pPr>
+      <w:r>
+        <w:t xml:space="preserve">The relationship between area and patient will be trinary. The transport that the patient took will be recorded as an entity as well. The transport type, start/end location and the time range where the patient was using the transport will be recorded as well. </w:t>
+      </w:r>
+    </w:p>
+    <w:p>
+      <w:pPr>
+        <w:jc w:val="both"/>
+      </w:pPr>
       <w:r>
         <w:t>Python and MySQL will be</w:t>
       </w:r>
+      <w:r>
+        <w:t xml:space="preserve"> used to build the project. </w:t>
+      </w:r>
     </w:p>
     <w:p/>
+    <w:p>
+      <w:r>
+        <w:t xml:space="preserve">The tentative ER diagram for this project is shown on the next page. The entities, primary key and candidate keys are listed below. </w:t>
+      </w:r>
+    </w:p>
     <w:tbl>
       <w:tblPr>
         <w:tblStyle w:val="a3"/>
@@ -278,7 +319,7 @@
           </w:tcPr>
           <w:p>
             <w:r>
-              <w:t>Hospital</w:t>
+              <w:t>Virus</w:t>
             </w:r>
           </w:p>
         </w:tc>
@@ -289,7 +330,7 @@
           <w:p>
             <w:proofErr w:type="spellStart"/>
             <w:r>
-              <w:t>HospitalID</w:t>
+              <w:t>VirusID</w:t>
             </w:r>
             <w:proofErr w:type="spellEnd"/>
           </w:p>
@@ -317,16 +358,25 @@
             <w:tcW w:w="3005" w:type="dxa"/>
           </w:tcPr>
           <w:p>
-            <w:r>
-              <w:t>Address</w:t>
-            </w:r>
+            <w:proofErr w:type="spellStart"/>
+            <w:r>
+              <w:t>A</w:t>
+            </w:r>
+            <w:r>
+              <w:t>reaID</w:t>
+            </w:r>
+            <w:proofErr w:type="spellEnd"/>
           </w:p>
         </w:tc>
         <w:tc>
           <w:tcPr>
             <w:tcW w:w="3006" w:type="dxa"/>
           </w:tcPr>
-          <w:p/>
+          <w:p>
+            <w:r>
+              <w:t>Latitude, Longitude</w:t>
+            </w:r>
+          </w:p>
         </w:tc>
       </w:tr>
       <w:tr>
@@ -345,73 +395,12 @@
             <w:tcW w:w="3005" w:type="dxa"/>
           </w:tcPr>
           <w:p>
-            <w:r>
-              <w:t>Name, Datetime</w:t>
-            </w:r>
+            <w:proofErr w:type="spellStart"/>
+            <w:r>
+              <w:t>TransportID</w:t>
+            </w:r>
+            <w:proofErr w:type="spellEnd"/>
           </w:p>
-        </w:tc>
-        <w:tc>
-          <w:tcPr>
-            <w:tcW w:w="3006" w:type="dxa"/>
-          </w:tcPr>
-          <w:p/>
-        </w:tc>
-      </w:tr>
-      <w:tr>
-        <w:tc>
-          <w:tcPr>
-            <w:tcW w:w="3005" w:type="dxa"/>
-          </w:tcPr>
-          <w:p>
-            <w:bookmarkStart w:id="0" w:name="_GoBack"/>
-            <w:bookmarkEnd w:id="0"/>
-          </w:p>
-        </w:tc>
-        <w:tc>
-          <w:tcPr>
-            <w:tcW w:w="3005" w:type="dxa"/>
-          </w:tcPr>
-          <w:p/>
-        </w:tc>
-        <w:tc>
-          <w:tcPr>
-            <w:tcW w:w="3006" w:type="dxa"/>
-          </w:tcPr>
-          <w:p/>
-        </w:tc>
-      </w:tr>
-      <w:tr>
-        <w:tc>
-          <w:tcPr>
-            <w:tcW w:w="3005" w:type="dxa"/>
-          </w:tcPr>
-          <w:p/>
-        </w:tc>
-        <w:tc>
-          <w:tcPr>
-            <w:tcW w:w="3005" w:type="dxa"/>
-          </w:tcPr>
-          <w:p/>
-        </w:tc>
-        <w:tc>
-          <w:tcPr>
-            <w:tcW w:w="3006" w:type="dxa"/>
-          </w:tcPr>
-          <w:p/>
-        </w:tc>
-      </w:tr>
-      <w:tr>
-        <w:tc>
-          <w:tcPr>
-            <w:tcW w:w="3005" w:type="dxa"/>
-          </w:tcPr>
-          <w:p/>
-        </w:tc>
-        <w:tc>
-          <w:tcPr>
-            <w:tcW w:w="3005" w:type="dxa"/>
-          </w:tcPr>
-          <w:p/>
         </w:tc>
         <w:tc>
           <w:tcPr>
@@ -422,14 +411,126 @@
       </w:tr>
     </w:tbl>
     <w:p/>
+    <w:p/>
+    <w:p/>
+    <w:p/>
+    <w:p>
+      <w:pPr>
+        <w:sectPr>
+          <w:pgSz w:w="11906" w:h="16838"/>
+          <w:pgMar w:top="1440" w:right="1440" w:bottom="1440" w:left="1440" w:header="708" w:footer="708" w:gutter="0"/>
+          <w:cols w:space="708"/>
+          <w:docGrid w:linePitch="360"/>
+        </w:sectPr>
+      </w:pPr>
+    </w:p>
+    <w:p>
+      <w:r>
+        <w:rPr>
+          <w:noProof/>
+        </w:rPr>
+        <w:lastRenderedPageBreak/>
+        <w:drawing>
+          <wp:inline distT="0" distB="0" distL="0" distR="0" wp14:anchorId="4AF46491" wp14:editId="4CC13FED">
+            <wp:extent cx="10689590" cy="7534275"/>
+            <wp:effectExtent l="0" t="0" r="0" b="9525"/>
+            <wp:docPr id="1" name="図 1" descr="テキスト, 地図 が含まれている画像&#10;&#10;自動的に生成された説明"/>
+            <wp:cNvGraphicFramePr>
+              <a:graphicFrameLocks xmlns:a="http://schemas.openxmlformats.org/drawingml/2006/main" noChangeAspect="1"/>
+            </wp:cNvGraphicFramePr>
+            <a:graphic xmlns:a="http://schemas.openxmlformats.org/drawingml/2006/main">
+              <a:graphicData uri="http://schemas.openxmlformats.org/drawingml/2006/picture">
+                <pic:pic xmlns:pic="http://schemas.openxmlformats.org/drawingml/2006/picture">
+                  <pic:nvPicPr>
+                    <pic:cNvPr id="1" name="infs7901_project_proposal(1).png"/>
+                    <pic:cNvPicPr/>
+                  </pic:nvPicPr>
+                  <pic:blipFill>
+                    <a:blip r:embed="rId7">
+                      <a:extLst>
+                        <a:ext uri="{28A0092B-C50C-407E-A947-70E740481C1C}">
+                          <a14:useLocalDpi xmlns:a14="http://schemas.microsoft.com/office/drawing/2010/main" val="0"/>
+                        </a:ext>
+                      </a:extLst>
+                    </a:blip>
+                    <a:stretch>
+                      <a:fillRect/>
+                    </a:stretch>
+                  </pic:blipFill>
+                  <pic:spPr>
+                    <a:xfrm>
+                      <a:off x="0" y="0"/>
+                      <a:ext cx="10729496" cy="7562402"/>
+                    </a:xfrm>
+                    <a:prstGeom prst="rect">
+                      <a:avLst/>
+                    </a:prstGeom>
+                  </pic:spPr>
+                </pic:pic>
+              </a:graphicData>
+            </a:graphic>
+          </wp:inline>
+        </w:drawing>
+      </w:r>
+    </w:p>
     <w:sectPr>
-      <w:pgSz w:w="11906" w:h="16838"/>
-      <w:pgMar w:top="1440" w:right="1440" w:bottom="1440" w:left="1440" w:header="708" w:footer="708" w:gutter="0"/>
+      <w:pgSz w:w="16838" w:h="11906" w:orient="landscape"/>
+      <w:pgMar w:top="0" w:right="0" w:bottom="0" w:left="0" w:header="709" w:footer="709" w:gutter="0"/>
       <w:cols w:space="708"/>
       <w:docGrid w:linePitch="360"/>
     </w:sectPr>
   </w:body>
 </w:document>
+</file>
+
+<file path=word/endnotes.xml><?xml version="1.0" encoding="utf-8"?>
+<w:endnotes xmlns:wpc="http://schemas.microsoft.com/office/word/2010/wordprocessingCanvas" xmlns:cx="http://schemas.microsoft.com/office/drawing/2014/chartex" xmlns:cx1="http://schemas.microsoft.com/office/drawing/2015/9/8/chartex" xmlns:cx2="http://schemas.microsoft.com/office/drawing/2015/10/21/chartex" xmlns:cx3="http://schemas.microsoft.com/office/drawing/2016/5/9/chartex" xmlns:cx4="http://schemas.microsoft.com/office/drawing/2016/5/10/chartex" xmlns:cx5="http://schemas.microsoft.com/office/drawing/2016/5/11/chartex" xmlns:cx6="http://schemas.microsoft.com/office/drawing/2016/5/12/chartex" xmlns:cx7="http://schemas.microsoft.com/office/drawing/2016/5/13/chartex" xmlns:cx8="http://schemas.microsoft.com/office/drawing/2016/5/14/chartex" xmlns:mc="http://schemas.openxmlformats.org/markup-compatibility/2006" xmlns:aink="http://schemas.microsoft.com/office/drawing/2016/ink" xmlns:am3d="http://schemas.microsoft.com/office/drawing/2017/model3d" xmlns:o="urn:schemas-microsoft-com:office:office" xmlns:r="http://schemas.openxmlformats.org/officeDocument/2006/relationships" xmlns:m="http://schemas.openxmlformats.org/officeDocument/2006/math" xmlns:v="urn:schemas-microsoft-com:vml" xmlns:wp14="http://schemas.microsoft.com/office/word/2010/wordprocessingDrawing" xmlns:wp="http://schemas.openxmlformats.org/drawingml/2006/wordprocessingDrawing" xmlns:w10="urn:schemas-microsoft-com:office:word" xmlns:w="http://schemas.openxmlformats.org/wordprocessingml/2006/main" xmlns:w14="http://schemas.microsoft.com/office/word/2010/wordml" xmlns:w15="http://schemas.microsoft.com/office/word/2012/wordml" xmlns:w16cid="http://schemas.microsoft.com/office/word/2016/wordml/cid" xmlns:w16se="http://schemas.microsoft.com/office/word/2015/wordml/symex" xmlns:wpg="http://schemas.microsoft.com/office/word/2010/wordprocessingGroup" xmlns:wpi="http://schemas.microsoft.com/office/word/2010/wordprocessingInk" xmlns:wne="http://schemas.microsoft.com/office/word/2006/wordml" xmlns:wps="http://schemas.microsoft.com/office/word/2010/wordprocessingShape" mc:Ignorable="w14 w15 w16se w16cid wp14">
+  <w:endnote w:type="separator" w:id="-1">
+    <w:p>
+      <w:pPr>
+        <w:spacing w:after="0" w:line="240" w:lineRule="auto"/>
+      </w:pPr>
+      <w:r>
+        <w:separator/>
+      </w:r>
+    </w:p>
+  </w:endnote>
+  <w:endnote w:type="continuationSeparator" w:id="0">
+    <w:p>
+      <w:pPr>
+        <w:spacing w:after="0" w:line="240" w:lineRule="auto"/>
+      </w:pPr>
+      <w:r>
+        <w:continuationSeparator/>
+      </w:r>
+    </w:p>
+  </w:endnote>
+</w:endnotes>
+</file>
+
+<file path=word/footnotes.xml><?xml version="1.0" encoding="utf-8"?>
+<w:footnotes xmlns:wpc="http://schemas.microsoft.com/office/word/2010/wordprocessingCanvas" xmlns:cx="http://schemas.microsoft.com/office/drawing/2014/chartex" xmlns:cx1="http://schemas.microsoft.com/office/drawing/2015/9/8/chartex" xmlns:cx2="http://schemas.microsoft.com/office/drawing/2015/10/21/chartex" xmlns:cx3="http://schemas.microsoft.com/office/drawing/2016/5/9/chartex" xmlns:cx4="http://schemas.microsoft.com/office/drawing/2016/5/10/chartex" xmlns:cx5="http://schemas.microsoft.com/office/drawing/2016/5/11/chartex" xmlns:cx6="http://schemas.microsoft.com/office/drawing/2016/5/12/chartex" xmlns:cx7="http://schemas.microsoft.com/office/drawing/2016/5/13/chartex" xmlns:cx8="http://schemas.microsoft.com/office/drawing/2016/5/14/chartex" xmlns:mc="http://schemas.openxmlformats.org/markup-compatibility/2006" xmlns:aink="http://schemas.microsoft.com/office/drawing/2016/ink" xmlns:am3d="http://schemas.microsoft.com/office/drawing/2017/model3d" xmlns:o="urn:schemas-microsoft-com:office:office" xmlns:r="http://schemas.openxmlformats.org/officeDocument/2006/relationships" xmlns:m="http://schemas.openxmlformats.org/officeDocument/2006/math" xmlns:v="urn:schemas-microsoft-com:vml" xmlns:wp14="http://schemas.microsoft.com/office/word/2010/wordprocessingDrawing" xmlns:wp="http://schemas.openxmlformats.org/drawingml/2006/wordprocessingDrawing" xmlns:w10="urn:schemas-microsoft-com:office:word" xmlns:w="http://schemas.openxmlformats.org/wordprocessingml/2006/main" xmlns:w14="http://schemas.microsoft.com/office/word/2010/wordml" xmlns:w15="http://schemas.microsoft.com/office/word/2012/wordml" xmlns:w16cid="http://schemas.microsoft.com/office/word/2016/wordml/cid" xmlns:w16se="http://schemas.microsoft.com/office/word/2015/wordml/symex" xmlns:wpg="http://schemas.microsoft.com/office/word/2010/wordprocessingGroup" xmlns:wpi="http://schemas.microsoft.com/office/word/2010/wordprocessingInk" xmlns:wne="http://schemas.microsoft.com/office/word/2006/wordml" xmlns:wps="http://schemas.microsoft.com/office/word/2010/wordprocessingShape" mc:Ignorable="w14 w15 w16se w16cid wp14">
+  <w:footnote w:type="separator" w:id="-1">
+    <w:p>
+      <w:pPr>
+        <w:spacing w:after="0" w:line="240" w:lineRule="auto"/>
+      </w:pPr>
+      <w:r>
+        <w:separator/>
+      </w:r>
+    </w:p>
+  </w:footnote>
+  <w:footnote w:type="continuationSeparator" w:id="0">
+    <w:p>
+      <w:pPr>
+        <w:spacing w:after="0" w:line="240" w:lineRule="auto"/>
+      </w:pPr>
+      <w:r>
+        <w:continuationSeparator/>
+      </w:r>
+    </w:p>
+  </w:footnote>
+</w:footnotes>
 </file>
 
 <file path=word/numbering.xml><?xml version="1.0" encoding="utf-8"?>
@@ -676,6 +777,7 @@
     <w:lsdException w:name="HTML Sample" w:semiHidden="1" w:unhideWhenUsed="1"/>
     <w:lsdException w:name="HTML Typewriter" w:semiHidden="1" w:unhideWhenUsed="1"/>
     <w:lsdException w:name="HTML Variable" w:semiHidden="1" w:unhideWhenUsed="1"/>
+    <w:lsdException w:name="Normal Table" w:semiHidden="1" w:unhideWhenUsed="1"/>
     <w:lsdException w:name="annotation subject" w:semiHidden="1" w:unhideWhenUsed="1"/>
     <w:lsdException w:name="No List" w:semiHidden="1" w:unhideWhenUsed="1"/>
     <w:lsdException w:name="Outline List 1" w:semiHidden="1" w:unhideWhenUsed="1"/>
@@ -722,8 +824,10 @@
     <w:lsdException w:name="Table Subtle 2" w:semiHidden="1" w:unhideWhenUsed="1"/>
     <w:lsdException w:name="Table Web 1" w:semiHidden="1" w:unhideWhenUsed="1"/>
     <w:lsdException w:name="Table Web 2" w:semiHidden="1" w:unhideWhenUsed="1"/>
+    <w:lsdException w:name="Table Web 3" w:semiHidden="1" w:unhideWhenUsed="1"/>
     <w:lsdException w:name="Balloon Text" w:semiHidden="1" w:unhideWhenUsed="1"/>
     <w:lsdException w:name="Table Grid" w:uiPriority="39"/>
+    <w:lsdException w:name="Table Theme" w:semiHidden="1" w:unhideWhenUsed="1"/>
     <w:lsdException w:name="Placeholder Text" w:semiHidden="1"/>
     <w:lsdException w:name="No Spacing" w:uiPriority="1" w:qFormat="1"/>
     <w:lsdException w:name="Light Shading" w:uiPriority="60"/>
@@ -1005,6 +1109,50 @@
       <w:ind w:left="720"/>
       <w:contextualSpacing/>
     </w:pPr>
+  </w:style>
+  <w:style w:type="paragraph" w:styleId="a5">
+    <w:name w:val="header"/>
+    <w:basedOn w:val="a"/>
+    <w:link w:val="a6"/>
+    <w:uiPriority w:val="99"/>
+    <w:unhideWhenUsed/>
+    <w:rsid w:val="00D07618"/>
+    <w:pPr>
+      <w:tabs>
+        <w:tab w:val="center" w:pos="4513"/>
+        <w:tab w:val="right" w:pos="9026"/>
+      </w:tabs>
+      <w:spacing w:after="0" w:line="240" w:lineRule="auto"/>
+    </w:pPr>
+  </w:style>
+  <w:style w:type="character" w:customStyle="1" w:styleId="a6">
+    <w:name w:val="ヘッダー (文字)"/>
+    <w:basedOn w:val="a0"/>
+    <w:link w:val="a5"/>
+    <w:uiPriority w:val="99"/>
+    <w:rsid w:val="00D07618"/>
+  </w:style>
+  <w:style w:type="paragraph" w:styleId="a7">
+    <w:name w:val="footer"/>
+    <w:basedOn w:val="a"/>
+    <w:link w:val="a8"/>
+    <w:uiPriority w:val="99"/>
+    <w:unhideWhenUsed/>
+    <w:rsid w:val="00D07618"/>
+    <w:pPr>
+      <w:tabs>
+        <w:tab w:val="center" w:pos="4513"/>
+        <w:tab w:val="right" w:pos="9026"/>
+      </w:tabs>
+      <w:spacing w:after="0" w:line="240" w:lineRule="auto"/>
+    </w:pPr>
+  </w:style>
+  <w:style w:type="character" w:customStyle="1" w:styleId="a8">
+    <w:name w:val="フッター (文字)"/>
+    <w:basedOn w:val="a0"/>
+    <w:link w:val="a7"/>
+    <w:uiPriority w:val="99"/>
+    <w:rsid w:val="00D07618"/>
   </w:style>
 </w:styles>
 </file>

</xml_diff>